<commit_message>
preset font-xx.png & update doc
Change-Id: I8166331338cde02867730fcc165f3de4df8aaf6e
</commit_message>
<xml_diff>
--- a/document/linux recovery设计说明.docx
+++ b/document/linux recovery设计说明.docx
@@ -6046,19 +6046,8 @@
           <w:szCs w:val="24"/>
           <w:lang w:val="en-US" w:eastAsia="zh-CN"/>
         </w:rPr>
-        <w:t xml:space="preserve">log </w:t>
-      </w:r>
-      <w:bookmarkStart w:id="5" w:name="_GoBack"/>
-      <w:r>
-        <w:rPr>
-          <w:rFonts w:hint="default" w:ascii="Times New Roman" w:hAnsi="Times New Roman" w:cs="Times New Roman" w:eastAsiaTheme="minorEastAsia"/>
-          <w:sz w:val="24"/>
-          <w:szCs w:val="24"/>
-          <w:lang w:val="en-US" w:eastAsia="zh-CN"/>
-        </w:rPr>
-        <w:t>dd</w:t>
-      </w:r>
-      <w:bookmarkEnd w:id="5"/>
+        <w:t>log dd</w:t>
+      </w:r>
       <w:r>
         <w:rPr>
           <w:rFonts w:hint="eastAsia" w:asciiTheme="minorEastAsia" w:hAnsiTheme="minorEastAsia" w:eastAsiaTheme="minorEastAsia" w:cstheme="minorEastAsia"/>
@@ -6947,6 +6936,8 @@
           </wp:inline>
         </w:drawing>
       </w:r>
+      <w:bookmarkStart w:id="5" w:name="_GoBack"/>
+      <w:bookmarkEnd w:id="5"/>
     </w:p>
     <w:p>
       <w:pPr>
@@ -9630,6 +9621,21 @@
         <w:lang w:val="en-US" w:eastAsia="zh-CN"/>
       </w:rPr>
     </w:pPr>
+    <w:r>
+      <w:rPr>
+        <w:sz w:val="18"/>
+      </w:rPr>
+      <w:pict>
+        <v:shape id="PowerPlusWaterMarkObject4140144" o:spid="_x0000_s2052" o:spt="136" type="#_x0000_t136" style="position:absolute;left:0pt;height:41.5pt;width:545.75pt;mso-position-horizontal:center;mso-position-horizontal-relative:margin;mso-position-vertical:center;mso-position-vertical-relative:margin;rotation:-2949120f;z-index:-251657216;mso-width-relative:page;mso-height-relative:page;" fillcolor="#ADB9CA" filled="t" stroked="f" coordsize="21600,21600" adj="10800">
+          <v:path/>
+          <v:fill on="t" opacity="32768f" focussize="0,0"/>
+          <v:stroke on="f"/>
+          <v:imagedata o:title=""/>
+          <o:lock v:ext="edit" aspectratio="t"/>
+          <v:textpath on="t" fitshape="t" fitpath="t" trim="t" xscale="f" string="Ingenic Semiconductor CO.,LTD." style="font-family:宋体;font-size:36pt;v-same-letter-heights:f;v-text-align:center;"/>
+        </v:shape>
+      </w:pict>
+    </w:r>
     <w:r>
       <w:rPr>
         <w:rFonts w:hint="default" w:ascii="Times New Roman" w:hAnsi="Times New Roman" w:eastAsia="宋体" w:cs="Times New Roman"/>
@@ -10995,6 +11001,7 @@
     <customSectPr/>
   </customSectProps>
   <customShpExts>
+    <customShpInfo spid="_x0000_s2052"/>
     <customShpInfo spid="_x0000_s1026" textRotate="1"/>
   </customShpExts>
 </s:customData>

</xml_diff>